<commit_message>
Final for version 1.02
Switching to version 2.0 which does away with backwards compatibility for the RadioMetrix modules.
</commit_message>
<xml_diff>
--- a/Instructions/Assembly Instructions.docx
+++ b/Instructions/Assembly Instructions.docx
@@ -1,6 +1,6 @@
 
 <file path=word/document.xml><?xml version="1.0" encoding="utf-8"?>
-<w:document xmlns:wpc="http://schemas.microsoft.com/office/word/2010/wordprocessingCanvas" xmlns:cx="http://schemas.microsoft.com/office/drawing/2014/chartex" xmlns:cx1="http://schemas.microsoft.com/office/drawing/2015/9/8/chartex" xmlns:cx2="http://schemas.microsoft.com/office/drawing/2015/10/21/chartex" xmlns:cx3="http://schemas.microsoft.com/office/drawing/2016/5/9/chartex" xmlns:cx4="http://schemas.microsoft.com/office/drawing/2016/5/10/chartex" xmlns:cx5="http://schemas.microsoft.com/office/drawing/2016/5/11/chartex" xmlns:cx6="http://schemas.microsoft.com/office/drawing/2016/5/12/chartex" xmlns:cx7="http://schemas.microsoft.com/office/drawing/2016/5/13/chartex" xmlns:cx8="http://schemas.microsoft.com/office/drawing/2016/5/14/chartex" xmlns:mc="http://schemas.openxmlformats.org/markup-compatibility/2006" xmlns:aink="http://schemas.microsoft.com/office/drawing/2016/ink" xmlns:am3d="http://schemas.microsoft.com/office/drawing/2017/model3d" xmlns:o="urn:schemas-microsoft-com:office:office" xmlns:r="http://schemas.openxmlformats.org/officeDocument/2006/relationships" xmlns:m="http://schemas.openxmlformats.org/officeDocument/2006/math" xmlns:v="urn:schemas-microsoft-com:vml" xmlns:wp14="http://schemas.microsoft.com/office/word/2010/wordprocessingDrawing" xmlns:wp="http://schemas.openxmlformats.org/drawingml/2006/wordprocessingDrawing" xmlns:w10="urn:schemas-microsoft-com:office:word" xmlns:w="http://schemas.openxmlformats.org/wordprocessingml/2006/main" xmlns:w14="http://schemas.microsoft.com/office/word/2010/wordml" xmlns:w15="http://schemas.microsoft.com/office/word/2012/wordml" xmlns:w16cid="http://schemas.microsoft.com/office/word/2016/wordml/cid" xmlns:w16se="http://schemas.microsoft.com/office/word/2015/wordml/symex" xmlns:wpg="http://schemas.microsoft.com/office/word/2010/wordprocessingGroup" xmlns:wpi="http://schemas.microsoft.com/office/word/2010/wordprocessingInk" xmlns:wne="http://schemas.microsoft.com/office/word/2006/wordml" xmlns:wps="http://schemas.microsoft.com/office/word/2010/wordprocessingShape" mc:Ignorable="w14 w15 w16se w16cid wp14">
+<w:document xmlns:wpc="http://schemas.microsoft.com/office/word/2010/wordprocessingCanvas" xmlns:cx="http://schemas.microsoft.com/office/drawing/2014/chartex" xmlns:cx1="http://schemas.microsoft.com/office/drawing/2015/9/8/chartex" xmlns:cx2="http://schemas.microsoft.com/office/drawing/2015/10/21/chartex" xmlns:cx3="http://schemas.microsoft.com/office/drawing/2016/5/9/chartex" xmlns:cx4="http://schemas.microsoft.com/office/drawing/2016/5/10/chartex" xmlns:cx5="http://schemas.microsoft.com/office/drawing/2016/5/11/chartex" xmlns:cx6="http://schemas.microsoft.com/office/drawing/2016/5/12/chartex" xmlns:cx7="http://schemas.microsoft.com/office/drawing/2016/5/13/chartex" xmlns:cx8="http://schemas.microsoft.com/office/drawing/2016/5/14/chartex" xmlns:mc="http://schemas.openxmlformats.org/markup-compatibility/2006" xmlns:aink="http://schemas.microsoft.com/office/drawing/2016/ink" xmlns:am3d="http://schemas.microsoft.com/office/drawing/2017/model3d" xmlns:o="urn:schemas-microsoft-com:office:office" xmlns:r="http://schemas.openxmlformats.org/officeDocument/2006/relationships" xmlns:m="http://schemas.openxmlformats.org/officeDocument/2006/math" xmlns:v="urn:schemas-microsoft-com:vml" xmlns:wp14="http://schemas.microsoft.com/office/word/2010/wordprocessingDrawing" xmlns:wp="http://schemas.openxmlformats.org/drawingml/2006/wordprocessingDrawing" xmlns:w10="urn:schemas-microsoft-com:office:word" xmlns:w="http://schemas.openxmlformats.org/wordprocessingml/2006/main" xmlns:w14="http://schemas.microsoft.com/office/word/2010/wordml" xmlns:w15="http://schemas.microsoft.com/office/word/2012/wordml" xmlns:w16cex="http://schemas.microsoft.com/office/word/2018/wordml/cex" xmlns:w16cid="http://schemas.microsoft.com/office/word/2016/wordml/cid" xmlns:w16="http://schemas.microsoft.com/office/word/2018/wordml" xmlns:w16se="http://schemas.microsoft.com/office/word/2015/wordml/symex" xmlns:wpg="http://schemas.microsoft.com/office/word/2010/wordprocessingGroup" xmlns:wpi="http://schemas.microsoft.com/office/word/2010/wordprocessingInk" xmlns:wne="http://schemas.microsoft.com/office/word/2006/wordml" xmlns:wps="http://schemas.microsoft.com/office/word/2010/wordprocessingShape" mc:Ignorable="w14 w15 w16se w16cid w16 w16cex wp14">
   <w:body>
     <w:p>
       <w:pPr>
@@ -688,47 +688,25 @@
           <w:p>
             <w:r>
               <w:lastRenderedPageBreak/>
-              <w:t>Sensor U8</w:t>
+              <w:t>Switch S1</w:t>
             </w:r>
           </w:p>
           <w:p>
             <w:r>
               <w:t xml:space="preserve">Notes: </w:t>
             </w:r>
-            <w:r>
-              <w:t>Vent hole to top.</w:t>
-            </w:r>
-            <w:r>
-              <w:t xml:space="preserve"> M</w:t>
-            </w:r>
-            <w:r>
-              <w:t xml:space="preserve">ay be easier to </w:t>
-            </w:r>
-            <w:r>
-              <w:t xml:space="preserve">place by hand after </w:t>
-            </w:r>
-            <w:proofErr w:type="gramStart"/>
-            <w:r>
-              <w:t>reflow</w:t>
-            </w:r>
-            <w:proofErr w:type="gramEnd"/>
-            <w:r>
-              <w:t>.</w:t>
-            </w:r>
-          </w:p>
-          <w:p>
-            <w:pPr>
-              <w:jc w:val="center"/>
-            </w:pPr>
+          </w:p>
+          <w:p/>
+          <w:p>
             <w:r>
               <w:rPr>
                 <w:noProof/>
               </w:rPr>
               <w:drawing>
-                <wp:inline distT="0" distB="0" distL="0" distR="0" wp14:anchorId="5801D06F" wp14:editId="303D61EF">
+                <wp:inline distT="0" distB="0" distL="0" distR="0" wp14:anchorId="16D7EDB1" wp14:editId="74C65C84">
                   <wp:extent cx="2523744" cy="3200400"/>
                   <wp:effectExtent l="0" t="0" r="0" b="0"/>
-                  <wp:docPr id="15" name="Picture 15"/>
+                  <wp:docPr id="16" name="Picture 16"/>
                   <wp:cNvGraphicFramePr>
                     <a:graphicFrameLocks xmlns:a="http://schemas.openxmlformats.org/drawingml/2006/main" noChangeAspect="1"/>
                   </wp:cNvGraphicFramePr>
@@ -736,7 +714,7 @@
                     <a:graphicData uri="http://schemas.openxmlformats.org/drawingml/2006/picture">
                       <pic:pic xmlns:pic="http://schemas.openxmlformats.org/drawingml/2006/picture">
                         <pic:nvPicPr>
-                          <pic:cNvPr id="0" name="Picture 15"/>
+                          <pic:cNvPr id="0" name="Picture 16"/>
                           <pic:cNvPicPr>
                             <a:picLocks noChangeAspect="1" noChangeArrowheads="1"/>
                           </pic:cNvPicPr>
@@ -774,6 +752,11 @@
               </w:drawing>
             </w:r>
           </w:p>
+          <w:p>
+            <w:pPr>
+              <w:jc w:val="center"/>
+            </w:pPr>
+          </w:p>
           <w:p/>
         </w:tc>
         <w:tc>
@@ -782,12 +765,21 @@
           </w:tcPr>
           <w:p>
             <w:r>
-              <w:t>Switch S1</w:t>
-            </w:r>
-          </w:p>
-          <w:p>
-            <w:r>
-              <w:t xml:space="preserve">Notes: </w:t>
+              <w:t>Resistor R1</w:t>
+            </w:r>
+          </w:p>
+          <w:p>
+            <w:r>
+              <w:t>Notes: 1M</w:t>
+            </w:r>
+            <w:r>
+              <w:rPr>
+                <w:rFonts w:cstheme="minorHAnsi"/>
+              </w:rPr>
+              <w:t>Ω</w:t>
+            </w:r>
+            <w:r>
+              <w:t xml:space="preserve"> (Marking 105 or 1004)</w:t>
             </w:r>
           </w:p>
           <w:p/>
@@ -800,10 +792,10 @@
                 <w:noProof/>
               </w:rPr>
               <w:drawing>
-                <wp:inline distT="0" distB="0" distL="0" distR="0" wp14:anchorId="1A6C906C" wp14:editId="040433A1">
+                <wp:inline distT="0" distB="0" distL="0" distR="0" wp14:anchorId="07088627" wp14:editId="6D0F34C5">
                   <wp:extent cx="2523744" cy="3200400"/>
                   <wp:effectExtent l="0" t="0" r="0" b="0"/>
-                  <wp:docPr id="16" name="Picture 16"/>
+                  <wp:docPr id="17" name="Picture 17"/>
                   <wp:cNvGraphicFramePr>
                     <a:graphicFrameLocks xmlns:a="http://schemas.openxmlformats.org/drawingml/2006/main" noChangeAspect="1"/>
                   </wp:cNvGraphicFramePr>
@@ -811,7 +803,7 @@
                     <a:graphicData uri="http://schemas.openxmlformats.org/drawingml/2006/picture">
                       <pic:pic xmlns:pic="http://schemas.openxmlformats.org/drawingml/2006/picture">
                         <pic:nvPicPr>
-                          <pic:cNvPr id="0" name="Picture 16"/>
+                          <pic:cNvPr id="0" name="Picture 17"/>
                           <pic:cNvPicPr>
                             <a:picLocks noChangeAspect="1" noChangeArrowheads="1"/>
                           </pic:cNvPicPr>
@@ -859,15 +851,12 @@
           </w:tcPr>
           <w:p>
             <w:r>
-              <w:t>Resistor R1</w:t>
-            </w:r>
-          </w:p>
-          <w:p>
-            <w:r>
-              <w:t xml:space="preserve">Notes: </w:t>
-            </w:r>
-            <w:r>
-              <w:t>1M</w:t>
+              <w:t>Resistor R13</w:t>
+            </w:r>
+          </w:p>
+          <w:p>
+            <w:r>
+              <w:t>Notes: 100</w:t>
             </w:r>
             <w:r>
               <w:rPr>
@@ -876,13 +865,7 @@
               <w:t>Ω</w:t>
             </w:r>
             <w:r>
-              <w:t xml:space="preserve"> (Marking 105</w:t>
-            </w:r>
-            <w:r>
-              <w:t xml:space="preserve"> or 1004</w:t>
-            </w:r>
-            <w:r>
-              <w:t>)</w:t>
+              <w:t xml:space="preserve"> (Marking 101 or 1000)</w:t>
             </w:r>
           </w:p>
           <w:p/>
@@ -895,10 +878,10 @@
                 <w:noProof/>
               </w:rPr>
               <w:drawing>
-                <wp:inline distT="0" distB="0" distL="0" distR="0" wp14:anchorId="69496CEB" wp14:editId="3A39E391">
+                <wp:inline distT="0" distB="0" distL="0" distR="0" wp14:anchorId="4CCFCA24" wp14:editId="5A8AAF27">
                   <wp:extent cx="2523744" cy="3200400"/>
                   <wp:effectExtent l="0" t="0" r="0" b="0"/>
-                  <wp:docPr id="17" name="Picture 17"/>
+                  <wp:docPr id="18" name="Picture 18"/>
                   <wp:cNvGraphicFramePr>
                     <a:graphicFrameLocks xmlns:a="http://schemas.openxmlformats.org/drawingml/2006/main" noChangeAspect="1"/>
                   </wp:cNvGraphicFramePr>
@@ -906,7 +889,7 @@
                     <a:graphicData uri="http://schemas.openxmlformats.org/drawingml/2006/picture">
                       <pic:pic xmlns:pic="http://schemas.openxmlformats.org/drawingml/2006/picture">
                         <pic:nvPicPr>
-                          <pic:cNvPr id="0" name="Picture 17"/>
+                          <pic:cNvPr id="0" name="Picture 18"/>
                           <pic:cNvPicPr>
                             <a:picLocks noChangeAspect="1" noChangeArrowheads="1"/>
                           </pic:cNvPicPr>
@@ -944,7 +927,11 @@
               </w:drawing>
             </w:r>
           </w:p>
-          <w:p/>
+          <w:p>
+            <w:pPr>
+              <w:jc w:val="center"/>
+            </w:pPr>
+          </w:p>
         </w:tc>
         <w:tc>
           <w:tcPr>
@@ -952,12 +939,12 @@
           </w:tcPr>
           <w:p>
             <w:r>
-              <w:t>Resistor R13</w:t>
-            </w:r>
-          </w:p>
-          <w:p>
-            <w:r>
-              <w:t>Notes: 100</w:t>
+              <w:t>Resistor R3-R4</w:t>
+            </w:r>
+          </w:p>
+          <w:p>
+            <w:r>
+              <w:t>Notes: 4.7k</w:t>
             </w:r>
             <w:r>
               <w:rPr>
@@ -966,13 +953,7 @@
               <w:t>Ω</w:t>
             </w:r>
             <w:r>
-              <w:t xml:space="preserve"> (Marking 101</w:t>
-            </w:r>
-            <w:r>
-              <w:t xml:space="preserve"> or 1000</w:t>
-            </w:r>
-            <w:r>
-              <w:t>)</w:t>
+              <w:t xml:space="preserve"> (Marking 472 or 4701)</w:t>
             </w:r>
           </w:p>
           <w:p/>
@@ -985,10 +966,10 @@
                 <w:noProof/>
               </w:rPr>
               <w:drawing>
-                <wp:inline distT="0" distB="0" distL="0" distR="0" wp14:anchorId="355C2787" wp14:editId="59DBFA5B">
+                <wp:inline distT="0" distB="0" distL="0" distR="0" wp14:anchorId="3C064105" wp14:editId="56F92323">
                   <wp:extent cx="2523744" cy="3200400"/>
                   <wp:effectExtent l="0" t="0" r="0" b="0"/>
-                  <wp:docPr id="18" name="Picture 18"/>
+                  <wp:docPr id="13" name="Picture 13"/>
                   <wp:cNvGraphicFramePr>
                     <a:graphicFrameLocks xmlns:a="http://schemas.openxmlformats.org/drawingml/2006/main" noChangeAspect="1"/>
                   </wp:cNvGraphicFramePr>
@@ -996,7 +977,7 @@
                     <a:graphicData uri="http://schemas.openxmlformats.org/drawingml/2006/picture">
                       <pic:pic xmlns:pic="http://schemas.openxmlformats.org/drawingml/2006/picture">
                         <pic:nvPicPr>
-                          <pic:cNvPr id="0" name="Picture 18"/>
+                          <pic:cNvPr id="0" name="Picture 19"/>
                           <pic:cNvPicPr>
                             <a:picLocks noChangeAspect="1" noChangeArrowheads="1"/>
                           </pic:cNvPicPr>
@@ -1034,7 +1015,6 @@
               </w:drawing>
             </w:r>
           </w:p>
-          <w:p/>
         </w:tc>
       </w:tr>
     </w:tbl>
@@ -1057,12 +1037,12 @@
           <w:p>
             <w:r>
               <w:lastRenderedPageBreak/>
-              <w:t>Resistor R3-R4</w:t>
-            </w:r>
-          </w:p>
-          <w:p>
-            <w:r>
-              <w:t>Notes: 4.7k</w:t>
+              <w:t>Resistor R7, R17</w:t>
+            </w:r>
+          </w:p>
+          <w:p>
+            <w:r>
+              <w:t>Notes: 47k</w:t>
             </w:r>
             <w:r>
               <w:rPr>
@@ -1071,7 +1051,7 @@
               <w:t>Ω</w:t>
             </w:r>
             <w:r>
-              <w:t xml:space="preserve"> (Marking 472 or 4701)</w:t>
+              <w:t xml:space="preserve"> (Marking 473 or 4702)</w:t>
             </w:r>
           </w:p>
           <w:p/>
@@ -1084,10 +1064,10 @@
                 <w:noProof/>
               </w:rPr>
               <w:drawing>
-                <wp:inline distT="0" distB="0" distL="0" distR="0" wp14:anchorId="308A2E60" wp14:editId="4021D378">
+                <wp:inline distT="0" distB="0" distL="0" distR="0" wp14:anchorId="08B223A0" wp14:editId="350D6F8B">
                   <wp:extent cx="2523744" cy="3200400"/>
                   <wp:effectExtent l="0" t="0" r="0" b="0"/>
-                  <wp:docPr id="13" name="Picture 13"/>
+                  <wp:docPr id="32" name="Picture 32"/>
                   <wp:cNvGraphicFramePr>
                     <a:graphicFrameLocks xmlns:a="http://schemas.openxmlformats.org/drawingml/2006/main" noChangeAspect="1"/>
                   </wp:cNvGraphicFramePr>
@@ -1095,7 +1075,7 @@
                     <a:graphicData uri="http://schemas.openxmlformats.org/drawingml/2006/picture">
                       <pic:pic xmlns:pic="http://schemas.openxmlformats.org/drawingml/2006/picture">
                         <pic:nvPicPr>
-                          <pic:cNvPr id="0" name="Picture 19"/>
+                          <pic:cNvPr id="0" name="Picture 20"/>
                           <pic:cNvPicPr>
                             <a:picLocks noChangeAspect="1" noChangeArrowheads="1"/>
                           </pic:cNvPicPr>
@@ -1141,12 +1121,12 @@
           </w:tcPr>
           <w:p>
             <w:r>
-              <w:t>Resistor R7, R17</w:t>
-            </w:r>
-          </w:p>
-          <w:p>
-            <w:r>
-              <w:t>Notes: 47k</w:t>
+              <w:t>Resistor R11, R16</w:t>
+            </w:r>
+          </w:p>
+          <w:p>
+            <w:r>
+              <w:t>Notes: 100k</w:t>
             </w:r>
             <w:r>
               <w:rPr>
@@ -1155,7 +1135,7 @@
               <w:t>Ω</w:t>
             </w:r>
             <w:r>
-              <w:t xml:space="preserve"> (Marking 473 or 4702)</w:t>
+              <w:t xml:space="preserve"> (Marking 104 or 1003)</w:t>
             </w:r>
           </w:p>
           <w:p/>
@@ -1168,10 +1148,10 @@
                 <w:noProof/>
               </w:rPr>
               <w:drawing>
-                <wp:inline distT="0" distB="0" distL="0" distR="0" wp14:anchorId="6CBA7E14" wp14:editId="4983BD27">
+                <wp:inline distT="0" distB="0" distL="0" distR="0" wp14:anchorId="27A9DA5C" wp14:editId="3A2AC753">
                   <wp:extent cx="2523744" cy="3200400"/>
                   <wp:effectExtent l="0" t="0" r="0" b="0"/>
-                  <wp:docPr id="32" name="Picture 32"/>
+                  <wp:docPr id="21" name="Picture 21"/>
                   <wp:cNvGraphicFramePr>
                     <a:graphicFrameLocks xmlns:a="http://schemas.openxmlformats.org/drawingml/2006/main" noChangeAspect="1"/>
                   </wp:cNvGraphicFramePr>
@@ -1179,7 +1159,7 @@
                     <a:graphicData uri="http://schemas.openxmlformats.org/drawingml/2006/picture">
                       <pic:pic xmlns:pic="http://schemas.openxmlformats.org/drawingml/2006/picture">
                         <pic:nvPicPr>
-                          <pic:cNvPr id="0" name="Picture 20"/>
+                          <pic:cNvPr id="0" name="Picture 21"/>
                           <pic:cNvPicPr>
                             <a:picLocks noChangeAspect="1" noChangeArrowheads="1"/>
                           </pic:cNvPicPr>
@@ -1227,20 +1207,12 @@
           </w:tcPr>
           <w:p>
             <w:r>
-              <w:t>Resistor R11, R1</w:t>
-            </w:r>
-            <w:r>
-              <w:t>6</w:t>
-            </w:r>
-            <w:bookmarkStart w:id="0" w:name="_GoBack"/>
-            <w:bookmarkEnd w:id="0"/>
-          </w:p>
-          <w:p>
-            <w:r>
-              <w:t>Notes: 1</w:t>
-            </w:r>
-            <w:r>
-              <w:t>00k</w:t>
+              <w:t>Resistor R5, R6, R8</w:t>
+            </w:r>
+          </w:p>
+          <w:p>
+            <w:r>
+              <w:t>Notes: 1k</w:t>
             </w:r>
             <w:r>
               <w:rPr>
@@ -1249,22 +1221,7 @@
               <w:t>Ω</w:t>
             </w:r>
             <w:r>
-              <w:t xml:space="preserve"> (Marking </w:t>
-            </w:r>
-            <w:r>
-              <w:t>10</w:t>
-            </w:r>
-            <w:r>
-              <w:t xml:space="preserve">4 or </w:t>
-            </w:r>
-            <w:r>
-              <w:t>10</w:t>
-            </w:r>
-            <w:r>
-              <w:t>03</w:t>
-            </w:r>
-            <w:r>
-              <w:t>)</w:t>
+              <w:t xml:space="preserve"> (Marking 102 or 1001)</w:t>
             </w:r>
           </w:p>
           <w:p/>
@@ -1277,10 +1234,10 @@
                 <w:noProof/>
               </w:rPr>
               <w:drawing>
-                <wp:inline distT="0" distB="0" distL="0" distR="0" wp14:anchorId="429A9F11" wp14:editId="2A3B29F7">
+                <wp:inline distT="0" distB="0" distL="0" distR="0" wp14:anchorId="3AC51B0F" wp14:editId="36ABDA34">
                   <wp:extent cx="2523744" cy="3200400"/>
                   <wp:effectExtent l="0" t="0" r="0" b="0"/>
-                  <wp:docPr id="21" name="Picture 21"/>
+                  <wp:docPr id="5" name="Picture 5"/>
                   <wp:cNvGraphicFramePr>
                     <a:graphicFrameLocks xmlns:a="http://schemas.openxmlformats.org/drawingml/2006/main" noChangeAspect="1"/>
                   </wp:cNvGraphicFramePr>
@@ -1288,7 +1245,7 @@
                     <a:graphicData uri="http://schemas.openxmlformats.org/drawingml/2006/picture">
                       <pic:pic xmlns:pic="http://schemas.openxmlformats.org/drawingml/2006/picture">
                         <pic:nvPicPr>
-                          <pic:cNvPr id="0" name="Picture 21"/>
+                          <pic:cNvPr id="0" name="Picture 5"/>
                           <pic:cNvPicPr>
                             <a:picLocks noChangeAspect="1" noChangeArrowheads="1"/>
                           </pic:cNvPicPr>
@@ -1326,6 +1283,11 @@
               </w:drawing>
             </w:r>
           </w:p>
+          <w:p>
+            <w:pPr>
+              <w:jc w:val="center"/>
+            </w:pPr>
+          </w:p>
           <w:p/>
         </w:tc>
         <w:tc>
@@ -1334,12 +1296,12 @@
           </w:tcPr>
           <w:p>
             <w:r>
-              <w:t>Resistor R5, R6, R8</w:t>
-            </w:r>
-          </w:p>
-          <w:p>
-            <w:r>
-              <w:t>Notes: 1k</w:t>
+              <w:t>Resistor R2, R9, R10, R12, R14, R15</w:t>
+            </w:r>
+          </w:p>
+          <w:p>
+            <w:r>
+              <w:t>Notes: 10k</w:t>
             </w:r>
             <w:r>
               <w:rPr>
@@ -1348,13 +1310,7 @@
               <w:t>Ω</w:t>
             </w:r>
             <w:r>
-              <w:t xml:space="preserve"> (Marking 102</w:t>
-            </w:r>
-            <w:r>
-              <w:t xml:space="preserve"> or 1001</w:t>
-            </w:r>
-            <w:r>
-              <w:t>)</w:t>
+              <w:t xml:space="preserve"> (Marking 103 or 1002)</w:t>
             </w:r>
           </w:p>
           <w:p/>
@@ -1367,10 +1323,10 @@
                 <w:noProof/>
               </w:rPr>
               <w:drawing>
-                <wp:inline distT="0" distB="0" distL="0" distR="0" wp14:anchorId="555FFCC8" wp14:editId="3B00D6BF">
+                <wp:inline distT="0" distB="0" distL="0" distR="0" wp14:anchorId="137DF808" wp14:editId="62A11981">
                   <wp:extent cx="2523744" cy="3200400"/>
                   <wp:effectExtent l="0" t="0" r="0" b="0"/>
-                  <wp:docPr id="5" name="Picture 5"/>
+                  <wp:docPr id="33" name="Picture 33"/>
                   <wp:cNvGraphicFramePr>
                     <a:graphicFrameLocks xmlns:a="http://schemas.openxmlformats.org/drawingml/2006/main" noChangeAspect="1"/>
                   </wp:cNvGraphicFramePr>
@@ -1378,7 +1334,7 @@
                     <a:graphicData uri="http://schemas.openxmlformats.org/drawingml/2006/picture">
                       <pic:pic xmlns:pic="http://schemas.openxmlformats.org/drawingml/2006/picture">
                         <pic:nvPicPr>
-                          <pic:cNvPr id="0" name="Picture 5"/>
+                          <pic:cNvPr id="0" name="Picture 22"/>
                           <pic:cNvPicPr>
                             <a:picLocks noChangeAspect="1" noChangeArrowheads="1"/>
                           </pic:cNvPicPr>
@@ -1416,7 +1372,11 @@
               </w:drawing>
             </w:r>
           </w:p>
-          <w:p/>
+          <w:p>
+            <w:pPr>
+              <w:jc w:val="center"/>
+            </w:pPr>
+          </w:p>
         </w:tc>
       </w:tr>
     </w:tbl>
@@ -1439,21 +1399,12 @@
           <w:p>
             <w:r>
               <w:lastRenderedPageBreak/>
-              <w:t>Resistor R2, R9, R10, R12, R14, R15</w:t>
-            </w:r>
-          </w:p>
-          <w:p>
-            <w:r>
-              <w:t>Notes: 10k</w:t>
-            </w:r>
-            <w:r>
-              <w:rPr>
-                <w:rFonts w:cstheme="minorHAnsi"/>
-              </w:rPr>
-              <w:t>Ω</w:t>
-            </w:r>
-            <w:r>
-              <w:t xml:space="preserve"> (Marking 103 or 1002)</w:t>
+              <w:t>Capacitor C2, C4</w:t>
+            </w:r>
+          </w:p>
+          <w:p>
+            <w:r>
+              <w:t>Notes: 10nF</w:t>
             </w:r>
           </w:p>
           <w:p/>
@@ -1466,10 +1417,10 @@
                 <w:noProof/>
               </w:rPr>
               <w:drawing>
-                <wp:inline distT="0" distB="0" distL="0" distR="0" wp14:anchorId="495547B4" wp14:editId="67ACAF9C">
+                <wp:inline distT="0" distB="0" distL="0" distR="0" wp14:anchorId="46B5EB59" wp14:editId="4C128521">
                   <wp:extent cx="2523744" cy="3200400"/>
                   <wp:effectExtent l="0" t="0" r="0" b="0"/>
-                  <wp:docPr id="33" name="Picture 33"/>
+                  <wp:docPr id="34" name="Picture 34"/>
                   <wp:cNvGraphicFramePr>
                     <a:graphicFrameLocks xmlns:a="http://schemas.openxmlformats.org/drawingml/2006/main" noChangeAspect="1"/>
                   </wp:cNvGraphicFramePr>
@@ -1477,7 +1428,7 @@
                     <a:graphicData uri="http://schemas.openxmlformats.org/drawingml/2006/picture">
                       <pic:pic xmlns:pic="http://schemas.openxmlformats.org/drawingml/2006/picture">
                         <pic:nvPicPr>
-                          <pic:cNvPr id="0" name="Picture 22"/>
+                          <pic:cNvPr id="0" name="Picture 23"/>
                           <pic:cNvPicPr>
                             <a:picLocks noChangeAspect="1" noChangeArrowheads="1"/>
                           </pic:cNvPicPr>
@@ -1515,7 +1466,6 @@
               </w:drawing>
             </w:r>
           </w:p>
-          <w:p/>
         </w:tc>
         <w:tc>
           <w:tcPr>
@@ -1523,12 +1473,21 @@
           </w:tcPr>
           <w:p>
             <w:r>
-              <w:t>Capacitor C2, C4</w:t>
-            </w:r>
-          </w:p>
-          <w:p>
-            <w:r>
-              <w:t>Notes: 10nF</w:t>
+              <w:t>Capacitor C1, C3, C5-C8, C10-C15, C17</w:t>
+            </w:r>
+          </w:p>
+          <w:p>
+            <w:r>
+              <w:t>Notes: .1</w:t>
+            </w:r>
+            <w:r>
+              <w:rPr>
+                <w:rFonts w:cstheme="minorHAnsi"/>
+              </w:rPr>
+              <w:t>µ</w:t>
+            </w:r>
+            <w:r>
+              <w:t>F</w:t>
             </w:r>
           </w:p>
           <w:p/>
@@ -1541,10 +1500,10 @@
                 <w:noProof/>
               </w:rPr>
               <w:drawing>
-                <wp:inline distT="0" distB="0" distL="0" distR="0" wp14:anchorId="66D9F11A" wp14:editId="52034ED5">
+                <wp:inline distT="0" distB="0" distL="0" distR="0" wp14:anchorId="5BEC1AD5" wp14:editId="0BCE56C4">
                   <wp:extent cx="2523744" cy="3200400"/>
                   <wp:effectExtent l="0" t="0" r="0" b="0"/>
-                  <wp:docPr id="34" name="Picture 34"/>
+                  <wp:docPr id="24" name="Picture 24"/>
                   <wp:cNvGraphicFramePr>
                     <a:graphicFrameLocks xmlns:a="http://schemas.openxmlformats.org/drawingml/2006/main" noChangeAspect="1"/>
                   </wp:cNvGraphicFramePr>
@@ -1552,7 +1511,7 @@
                     <a:graphicData uri="http://schemas.openxmlformats.org/drawingml/2006/picture">
                       <pic:pic xmlns:pic="http://schemas.openxmlformats.org/drawingml/2006/picture">
                         <pic:nvPicPr>
-                          <pic:cNvPr id="0" name="Picture 23"/>
+                          <pic:cNvPr id="0" name="Picture 24"/>
                           <pic:cNvPicPr>
                             <a:picLocks noChangeAspect="1" noChangeArrowheads="1"/>
                           </pic:cNvPicPr>
@@ -1590,6 +1549,11 @@
               </w:drawing>
             </w:r>
           </w:p>
+          <w:p>
+            <w:pPr>
+              <w:jc w:val="center"/>
+            </w:pPr>
+          </w:p>
           <w:p/>
         </w:tc>
       </w:tr>
@@ -1600,27 +1564,12 @@
           </w:tcPr>
           <w:p>
             <w:r>
-              <w:t>Capacitor C</w:t>
-            </w:r>
-            <w:r>
-              <w:t>1, C3, C5-C8, C10-C16, C17</w:t>
+              <w:t>Header SV2</w:t>
             </w:r>
           </w:p>
           <w:p>
             <w:r>
               <w:t xml:space="preserve">Notes: </w:t>
-            </w:r>
-            <w:r>
-              <w:t>.1</w:t>
-            </w:r>
-            <w:r>
-              <w:rPr>
-                <w:rFonts w:cstheme="minorHAnsi"/>
-              </w:rPr>
-              <w:t>µ</w:t>
-            </w:r>
-            <w:r>
-              <w:t>F</w:t>
             </w:r>
           </w:p>
           <w:p/>
@@ -1633,10 +1582,10 @@
                 <w:noProof/>
               </w:rPr>
               <w:drawing>
-                <wp:inline distT="0" distB="0" distL="0" distR="0" wp14:anchorId="4AF86666" wp14:editId="18000BC7">
+                <wp:inline distT="0" distB="0" distL="0" distR="0" wp14:anchorId="20CDB5AA" wp14:editId="0EBEF80D">
                   <wp:extent cx="2523744" cy="3200400"/>
                   <wp:effectExtent l="0" t="0" r="0" b="0"/>
-                  <wp:docPr id="24" name="Picture 24"/>
+                  <wp:docPr id="25" name="Picture 25"/>
                   <wp:cNvGraphicFramePr>
                     <a:graphicFrameLocks xmlns:a="http://schemas.openxmlformats.org/drawingml/2006/main" noChangeAspect="1"/>
                   </wp:cNvGraphicFramePr>
@@ -1644,7 +1593,7 @@
                     <a:graphicData uri="http://schemas.openxmlformats.org/drawingml/2006/picture">
                       <pic:pic xmlns:pic="http://schemas.openxmlformats.org/drawingml/2006/picture">
                         <pic:nvPicPr>
-                          <pic:cNvPr id="0" name="Picture 24"/>
+                          <pic:cNvPr id="0" name="Picture 25"/>
                           <pic:cNvPicPr>
                             <a:picLocks noChangeAspect="1" noChangeArrowheads="1"/>
                           </pic:cNvPicPr>
@@ -1682,20 +1631,24 @@
               </w:drawing>
             </w:r>
           </w:p>
-          <w:p/>
         </w:tc>
         <w:tc>
           <w:tcPr>
             <w:tcW w:w="4675" w:type="dxa"/>
           </w:tcPr>
           <w:p>
-            <w:r>
-              <w:t>Header SV2</w:t>
-            </w:r>
-          </w:p>
-          <w:p>
-            <w:r>
-              <w:t xml:space="preserve">Notes: </w:t>
+            <w:proofErr w:type="spellStart"/>
+            <w:r>
+              <w:t>ATMega</w:t>
+            </w:r>
+            <w:proofErr w:type="spellEnd"/>
+            <w:r>
+              <w:t xml:space="preserve"> U7</w:t>
+            </w:r>
+          </w:p>
+          <w:p>
+            <w:r>
+              <w:t>Notes: Dot to upper-right corner.</w:t>
             </w:r>
           </w:p>
           <w:p/>
@@ -1708,10 +1661,10 @@
                 <w:noProof/>
               </w:rPr>
               <w:drawing>
-                <wp:inline distT="0" distB="0" distL="0" distR="0" wp14:anchorId="1804B1FC" wp14:editId="54D08DAF">
+                <wp:inline distT="0" distB="0" distL="0" distR="0" wp14:anchorId="39281A05" wp14:editId="527B06DC">
                   <wp:extent cx="2523744" cy="3200400"/>
                   <wp:effectExtent l="0" t="0" r="0" b="0"/>
-                  <wp:docPr id="25" name="Picture 25"/>
+                  <wp:docPr id="37" name="Picture 37"/>
                   <wp:cNvGraphicFramePr>
                     <a:graphicFrameLocks xmlns:a="http://schemas.openxmlformats.org/drawingml/2006/main" noChangeAspect="1"/>
                   </wp:cNvGraphicFramePr>
@@ -1719,7 +1672,7 @@
                     <a:graphicData uri="http://schemas.openxmlformats.org/drawingml/2006/picture">
                       <pic:pic xmlns:pic="http://schemas.openxmlformats.org/drawingml/2006/picture">
                         <pic:nvPicPr>
-                          <pic:cNvPr id="0" name="Picture 25"/>
+                          <pic:cNvPr id="0" name="Picture 26"/>
                           <pic:cNvPicPr>
                             <a:picLocks noChangeAspect="1" noChangeArrowheads="1"/>
                           </pic:cNvPicPr>
@@ -1778,19 +1731,29 @@
             <w:tcW w:w="4675" w:type="dxa"/>
           </w:tcPr>
           <w:p>
-            <w:proofErr w:type="spellStart"/>
             <w:r>
               <w:lastRenderedPageBreak/>
-              <w:t>ATMega</w:t>
-            </w:r>
-            <w:proofErr w:type="spellEnd"/>
-            <w:r>
-              <w:t xml:space="preserve"> U7</w:t>
-            </w:r>
-          </w:p>
-          <w:p>
-            <w:r>
-              <w:t>Notes: Dot to upper-right corner.</w:t>
+              <w:t>GPS Antenna Filter</w:t>
+            </w:r>
+            <w:r>
+              <w:br/>
+              <w:t xml:space="preserve">Notes: </w:t>
+            </w:r>
+          </w:p>
+          <w:p/>
+        </w:tc>
+        <w:tc>
+          <w:tcPr>
+            <w:tcW w:w="4675" w:type="dxa"/>
+          </w:tcPr>
+          <w:p>
+            <w:r>
+              <w:t>Antenna ANT1</w:t>
+            </w:r>
+          </w:p>
+          <w:p>
+            <w:r>
+              <w:t>Notes: Dot to bottom.</w:t>
             </w:r>
           </w:p>
           <w:p/>
@@ -1803,10 +1766,10 @@
                 <w:noProof/>
               </w:rPr>
               <w:drawing>
-                <wp:inline distT="0" distB="0" distL="0" distR="0" wp14:anchorId="3F4CC934" wp14:editId="7FCF9977">
+                <wp:inline distT="0" distB="0" distL="0" distR="0" wp14:anchorId="5A3F78AB" wp14:editId="50051D80">
                   <wp:extent cx="2523744" cy="3200400"/>
                   <wp:effectExtent l="0" t="0" r="0" b="0"/>
-                  <wp:docPr id="37" name="Picture 37"/>
+                  <wp:docPr id="38" name="Picture 38"/>
                   <wp:cNvGraphicFramePr>
                     <a:graphicFrameLocks xmlns:a="http://schemas.openxmlformats.org/drawingml/2006/main" noChangeAspect="1"/>
                   </wp:cNvGraphicFramePr>
@@ -1814,7 +1777,7 @@
                     <a:graphicData uri="http://schemas.openxmlformats.org/drawingml/2006/picture">
                       <pic:pic xmlns:pic="http://schemas.openxmlformats.org/drawingml/2006/picture">
                         <pic:nvPicPr>
-                          <pic:cNvPr id="0" name="Picture 26"/>
+                          <pic:cNvPr id="0" name="Picture 27"/>
                           <pic:cNvPicPr>
                             <a:picLocks noChangeAspect="1" noChangeArrowheads="1"/>
                           </pic:cNvPicPr>
@@ -1854,18 +1817,32 @@
           </w:p>
           <w:p/>
         </w:tc>
+      </w:tr>
+      <w:tr>
         <w:tc>
           <w:tcPr>
             <w:tcW w:w="4675" w:type="dxa"/>
           </w:tcPr>
           <w:p>
             <w:r>
-              <w:t>Antenna ANT1</w:t>
-            </w:r>
-          </w:p>
-          <w:p>
-            <w:r>
-              <w:t>Notes: Dot to bottom.</w:t>
+              <w:t>Diodes D1-D2</w:t>
+            </w:r>
+          </w:p>
+          <w:p>
+            <w:r>
+              <w:t xml:space="preserve">Notes: D1 is stripe </w:t>
+            </w:r>
+            <w:r>
+              <w:t>down</w:t>
+            </w:r>
+            <w:r>
+              <w:t xml:space="preserve">, D2 is stripe </w:t>
+            </w:r>
+            <w:r>
+              <w:t>up</w:t>
+            </w:r>
+            <w:r>
+              <w:t>.</w:t>
             </w:r>
           </w:p>
           <w:p/>
@@ -1878,10 +1855,10 @@
                 <w:noProof/>
               </w:rPr>
               <w:drawing>
-                <wp:inline distT="0" distB="0" distL="0" distR="0" wp14:anchorId="5A3F78AB" wp14:editId="50051D80">
+                <wp:inline distT="0" distB="0" distL="0" distR="0" wp14:anchorId="0BEC1B80" wp14:editId="7BE7A2E3">
                   <wp:extent cx="2523744" cy="3200400"/>
                   <wp:effectExtent l="0" t="0" r="0" b="0"/>
-                  <wp:docPr id="38" name="Picture 38"/>
+                  <wp:docPr id="35" name="Picture 35"/>
                   <wp:cNvGraphicFramePr>
                     <a:graphicFrameLocks xmlns:a="http://schemas.openxmlformats.org/drawingml/2006/main" noChangeAspect="1"/>
                   </wp:cNvGraphicFramePr>
@@ -1889,7 +1866,7 @@
                     <a:graphicData uri="http://schemas.openxmlformats.org/drawingml/2006/picture">
                       <pic:pic xmlns:pic="http://schemas.openxmlformats.org/drawingml/2006/picture">
                         <pic:nvPicPr>
-                          <pic:cNvPr id="0" name="Picture 27"/>
+                          <pic:cNvPr id="0" name="Picture 10"/>
                           <pic:cNvPicPr>
                             <a:picLocks noChangeAspect="1" noChangeArrowheads="1"/>
                           </pic:cNvPicPr>
@@ -1929,32 +1906,18 @@
           </w:p>
           <w:p/>
         </w:tc>
-      </w:tr>
-      <w:tr>
         <w:tc>
           <w:tcPr>
             <w:tcW w:w="4675" w:type="dxa"/>
           </w:tcPr>
           <w:p>
             <w:r>
-              <w:t>Diodes D1-D2</w:t>
-            </w:r>
-          </w:p>
-          <w:p>
-            <w:r>
-              <w:t xml:space="preserve">Notes: D1 is stripe </w:t>
-            </w:r>
-            <w:r>
-              <w:t>down</w:t>
-            </w:r>
-            <w:r>
-              <w:t xml:space="preserve">, D2 is stripe </w:t>
-            </w:r>
-            <w:r>
-              <w:t>up</w:t>
-            </w:r>
-            <w:r>
-              <w:t>.</w:t>
+              <w:t>Diode D3</w:t>
+            </w:r>
+          </w:p>
+          <w:p>
+            <w:r>
+              <w:t>Notes: Diode stripe to left.</w:t>
             </w:r>
           </w:p>
           <w:p/>
@@ -1967,10 +1930,10 @@
                 <w:noProof/>
               </w:rPr>
               <w:drawing>
-                <wp:inline distT="0" distB="0" distL="0" distR="0" wp14:anchorId="0BEC1B80" wp14:editId="7BE7A2E3">
+                <wp:inline distT="0" distB="0" distL="0" distR="0" wp14:anchorId="0060D0CF" wp14:editId="1D374FDF">
                   <wp:extent cx="2523744" cy="3200400"/>
                   <wp:effectExtent l="0" t="0" r="0" b="0"/>
-                  <wp:docPr id="35" name="Picture 35"/>
+                  <wp:docPr id="36" name="Picture 36"/>
                   <wp:cNvGraphicFramePr>
                     <a:graphicFrameLocks xmlns:a="http://schemas.openxmlformats.org/drawingml/2006/main" noChangeAspect="1"/>
                   </wp:cNvGraphicFramePr>
@@ -1978,7 +1941,7 @@
                     <a:graphicData uri="http://schemas.openxmlformats.org/drawingml/2006/picture">
                       <pic:pic xmlns:pic="http://schemas.openxmlformats.org/drawingml/2006/picture">
                         <pic:nvPicPr>
-                          <pic:cNvPr id="0" name="Picture 10"/>
+                          <pic:cNvPr id="0" name="Picture 11"/>
                           <pic:cNvPicPr>
                             <a:picLocks noChangeAspect="1" noChangeArrowheads="1"/>
                           </pic:cNvPicPr>
@@ -2018,18 +1981,33 @@
           </w:p>
           <w:p/>
         </w:tc>
+      </w:tr>
+    </w:tbl>
+    <w:p/>
+    <w:tbl>
+      <w:tblPr>
+        <w:tblStyle w:val="TableGrid"/>
+        <w:tblW w:w="0" w:type="auto"/>
+        <w:tblLook w:val="04A0" w:firstRow="1" w:lastRow="0" w:firstColumn="1" w:lastColumn="0" w:noHBand="0" w:noVBand="1"/>
+      </w:tblPr>
+      <w:tblGrid>
+        <w:gridCol w:w="4675"/>
+        <w:gridCol w:w="4675"/>
+      </w:tblGrid>
+      <w:tr>
         <w:tc>
           <w:tcPr>
             <w:tcW w:w="4675" w:type="dxa"/>
           </w:tcPr>
           <w:p>
             <w:r>
-              <w:t>Diode D3</w:t>
-            </w:r>
-          </w:p>
-          <w:p>
-            <w:r>
-              <w:t>Notes: Diode stripe to left.</w:t>
+              <w:lastRenderedPageBreak/>
+              <w:t>GPS U2</w:t>
+            </w:r>
+          </w:p>
+          <w:p>
+            <w:r>
+              <w:t>Notes: Red dot to bottom-left.</w:t>
             </w:r>
           </w:p>
           <w:p/>
@@ -2042,10 +2020,10 @@
                 <w:noProof/>
               </w:rPr>
               <w:drawing>
-                <wp:inline distT="0" distB="0" distL="0" distR="0" wp14:anchorId="0060D0CF" wp14:editId="1D374FDF">
+                <wp:inline distT="0" distB="0" distL="0" distR="0" wp14:anchorId="12074CCC" wp14:editId="3D19DAFE">
                   <wp:extent cx="2523744" cy="3200400"/>
                   <wp:effectExtent l="0" t="0" r="0" b="0"/>
-                  <wp:docPr id="36" name="Picture 36"/>
+                  <wp:docPr id="39" name="Picture 39"/>
                   <wp:cNvGraphicFramePr>
                     <a:graphicFrameLocks xmlns:a="http://schemas.openxmlformats.org/drawingml/2006/main" noChangeAspect="1"/>
                   </wp:cNvGraphicFramePr>
@@ -2053,7 +2031,7 @@
                     <a:graphicData uri="http://schemas.openxmlformats.org/drawingml/2006/picture">
                       <pic:pic xmlns:pic="http://schemas.openxmlformats.org/drawingml/2006/picture">
                         <pic:nvPicPr>
-                          <pic:cNvPr id="0" name="Picture 11"/>
+                          <pic:cNvPr id="0" name="Picture 28"/>
                           <pic:cNvPicPr>
                             <a:picLocks noChangeAspect="1" noChangeArrowheads="1"/>
                           </pic:cNvPicPr>
@@ -2093,33 +2071,18 @@
           </w:p>
           <w:p/>
         </w:tc>
-      </w:tr>
-    </w:tbl>
-    <w:p/>
-    <w:tbl>
-      <w:tblPr>
-        <w:tblStyle w:val="TableGrid"/>
-        <w:tblW w:w="0" w:type="auto"/>
-        <w:tblLook w:val="04A0" w:firstRow="1" w:lastRow="0" w:firstColumn="1" w:lastColumn="0" w:noHBand="0" w:noVBand="1"/>
-      </w:tblPr>
-      <w:tblGrid>
-        <w:gridCol w:w="4675"/>
-        <w:gridCol w:w="4675"/>
-      </w:tblGrid>
-      <w:tr>
         <w:tc>
           <w:tcPr>
             <w:tcW w:w="4675" w:type="dxa"/>
           </w:tcPr>
           <w:p>
             <w:r>
-              <w:lastRenderedPageBreak/>
-              <w:t>GPS U2</w:t>
-            </w:r>
-          </w:p>
-          <w:p>
-            <w:r>
-              <w:t>Notes: Red dot to bottom-left.</w:t>
+              <w:t>Regulator U3</w:t>
+            </w:r>
+          </w:p>
+          <w:p>
+            <w:r>
+              <w:t xml:space="preserve">Notes: </w:t>
             </w:r>
           </w:p>
           <w:p/>
@@ -2132,10 +2095,10 @@
                 <w:noProof/>
               </w:rPr>
               <w:drawing>
-                <wp:inline distT="0" distB="0" distL="0" distR="0" wp14:anchorId="12074CCC" wp14:editId="3D19DAFE">
+                <wp:inline distT="0" distB="0" distL="0" distR="0" wp14:anchorId="23F3148C" wp14:editId="3F680345">
                   <wp:extent cx="2523744" cy="3200400"/>
                   <wp:effectExtent l="0" t="0" r="0" b="0"/>
-                  <wp:docPr id="39" name="Picture 39"/>
+                  <wp:docPr id="40" name="Picture 40"/>
                   <wp:cNvGraphicFramePr>
                     <a:graphicFrameLocks xmlns:a="http://schemas.openxmlformats.org/drawingml/2006/main" noChangeAspect="1"/>
                   </wp:cNvGraphicFramePr>
@@ -2143,7 +2106,7 @@
                     <a:graphicData uri="http://schemas.openxmlformats.org/drawingml/2006/picture">
                       <pic:pic xmlns:pic="http://schemas.openxmlformats.org/drawingml/2006/picture">
                         <pic:nvPicPr>
-                          <pic:cNvPr id="0" name="Picture 28"/>
+                          <pic:cNvPr id="0" name="Picture 29"/>
                           <pic:cNvPicPr>
                             <a:picLocks noChangeAspect="1" noChangeArrowheads="1"/>
                           </pic:cNvPicPr>
@@ -2183,18 +2146,29 @@
           </w:p>
           <w:p/>
         </w:tc>
+      </w:tr>
+      <w:tr>
         <w:tc>
           <w:tcPr>
             <w:tcW w:w="4675" w:type="dxa"/>
           </w:tcPr>
           <w:p>
             <w:r>
-              <w:t>Regulator U3</w:t>
-            </w:r>
-          </w:p>
-          <w:p>
-            <w:r>
-              <w:t xml:space="preserve">Notes: </w:t>
+              <w:t>Capacitor C9, C16</w:t>
+            </w:r>
+          </w:p>
+          <w:p>
+            <w:r>
+              <w:t>Notes: 47</w:t>
+            </w:r>
+            <w:r>
+              <w:rPr>
+                <w:rFonts w:cstheme="minorHAnsi"/>
+              </w:rPr>
+              <w:t>µ</w:t>
+            </w:r>
+            <w:r>
+              <w:t>F Black stripe to bottom.</w:t>
             </w:r>
           </w:p>
           <w:p/>
@@ -2207,10 +2181,10 @@
                 <w:noProof/>
               </w:rPr>
               <w:drawing>
-                <wp:inline distT="0" distB="0" distL="0" distR="0" wp14:anchorId="23F3148C" wp14:editId="3F680345">
+                <wp:inline distT="0" distB="0" distL="0" distR="0" wp14:anchorId="145241B0" wp14:editId="32AECBB0">
                   <wp:extent cx="2523744" cy="3200400"/>
                   <wp:effectExtent l="0" t="0" r="0" b="0"/>
-                  <wp:docPr id="40" name="Picture 40"/>
+                  <wp:docPr id="41" name="Picture 41"/>
                   <wp:cNvGraphicFramePr>
                     <a:graphicFrameLocks xmlns:a="http://schemas.openxmlformats.org/drawingml/2006/main" noChangeAspect="1"/>
                   </wp:cNvGraphicFramePr>
@@ -2218,7 +2192,7 @@
                     <a:graphicData uri="http://schemas.openxmlformats.org/drawingml/2006/picture">
                       <pic:pic xmlns:pic="http://schemas.openxmlformats.org/drawingml/2006/picture">
                         <pic:nvPicPr>
-                          <pic:cNvPr id="0" name="Picture 29"/>
+                          <pic:cNvPr id="0" name="Picture 30"/>
                           <pic:cNvPicPr>
                             <a:picLocks noChangeAspect="1" noChangeArrowheads="1"/>
                           </pic:cNvPicPr>
@@ -2258,29 +2232,18 @@
           </w:p>
           <w:p/>
         </w:tc>
-      </w:tr>
-      <w:tr>
         <w:tc>
           <w:tcPr>
             <w:tcW w:w="4675" w:type="dxa"/>
           </w:tcPr>
           <w:p>
             <w:r>
-              <w:t>Capacitor C9, C16</w:t>
-            </w:r>
-          </w:p>
-          <w:p>
-            <w:r>
-              <w:t>Notes: 47</w:t>
-            </w:r>
-            <w:r>
-              <w:rPr>
-                <w:rFonts w:cstheme="minorHAnsi"/>
-              </w:rPr>
-              <w:t>µ</w:t>
-            </w:r>
-            <w:r>
-              <w:t>F Black stripe to bottom.</w:t>
+              <w:t>Connector J1</w:t>
+            </w:r>
+          </w:p>
+          <w:p>
+            <w:r>
+              <w:t xml:space="preserve">Notes: </w:t>
             </w:r>
           </w:p>
           <w:p/>
@@ -2293,10 +2256,10 @@
                 <w:noProof/>
               </w:rPr>
               <w:drawing>
-                <wp:inline distT="0" distB="0" distL="0" distR="0" wp14:anchorId="145241B0" wp14:editId="32AECBB0">
+                <wp:inline distT="0" distB="0" distL="0" distR="0" wp14:anchorId="76C8F51A" wp14:editId="166FE24E">
                   <wp:extent cx="2523744" cy="3200400"/>
                   <wp:effectExtent l="0" t="0" r="0" b="0"/>
-                  <wp:docPr id="41" name="Picture 41"/>
+                  <wp:docPr id="42" name="Picture 42"/>
                   <wp:cNvGraphicFramePr>
                     <a:graphicFrameLocks xmlns:a="http://schemas.openxmlformats.org/drawingml/2006/main" noChangeAspect="1"/>
                   </wp:cNvGraphicFramePr>
@@ -2304,7 +2267,7 @@
                     <a:graphicData uri="http://schemas.openxmlformats.org/drawingml/2006/picture">
                       <pic:pic xmlns:pic="http://schemas.openxmlformats.org/drawingml/2006/picture">
                         <pic:nvPicPr>
-                          <pic:cNvPr id="0" name="Picture 30"/>
+                          <pic:cNvPr id="0" name="Picture 31"/>
                           <pic:cNvPicPr>
                             <a:picLocks noChangeAspect="1" noChangeArrowheads="1"/>
                           </pic:cNvPicPr>
@@ -2344,34 +2307,45 @@
           </w:p>
           <w:p/>
         </w:tc>
+      </w:tr>
+    </w:tbl>
+    <w:p/>
+    <w:tbl>
+      <w:tblPr>
+        <w:tblStyle w:val="TableGrid"/>
+        <w:tblW w:w="0" w:type="auto"/>
+        <w:tblLook w:val="04A0" w:firstRow="1" w:lastRow="0" w:firstColumn="1" w:lastColumn="0" w:noHBand="0" w:noVBand="1"/>
+      </w:tblPr>
+      <w:tblGrid>
+        <w:gridCol w:w="4675"/>
+        <w:gridCol w:w="4675"/>
+      </w:tblGrid>
+      <w:tr>
         <w:tc>
           <w:tcPr>
             <w:tcW w:w="4675" w:type="dxa"/>
           </w:tcPr>
           <w:p>
             <w:r>
-              <w:t>Connector J1</w:t>
-            </w:r>
-          </w:p>
-          <w:p>
-            <w:r>
-              <w:t xml:space="preserve">Notes: </w:t>
-            </w:r>
-          </w:p>
-          <w:p/>
-          <w:p>
-            <w:pPr>
-              <w:jc w:val="center"/>
-            </w:pPr>
+              <w:lastRenderedPageBreak/>
+              <w:t>Sensor U8</w:t>
+            </w:r>
+            <w:r>
+              <w:br/>
+              <w:t>Notes: Vent hole to top. May be easier to place by hand after reflow.</w:t>
+            </w:r>
+          </w:p>
+          <w:p/>
+          <w:p>
             <w:r>
               <w:rPr>
                 <w:noProof/>
               </w:rPr>
               <w:drawing>
-                <wp:inline distT="0" distB="0" distL="0" distR="0" wp14:anchorId="76C8F51A" wp14:editId="166FE24E">
+                <wp:inline distT="0" distB="0" distL="0" distR="0" wp14:anchorId="26F592A7" wp14:editId="3607E244">
                   <wp:extent cx="2523744" cy="3200400"/>
                   <wp:effectExtent l="0" t="0" r="0" b="0"/>
-                  <wp:docPr id="42" name="Picture 42"/>
+                  <wp:docPr id="19" name="Picture 19"/>
                   <wp:cNvGraphicFramePr>
                     <a:graphicFrameLocks xmlns:a="http://schemas.openxmlformats.org/drawingml/2006/main" noChangeAspect="1"/>
                   </wp:cNvGraphicFramePr>
@@ -2379,7 +2353,7 @@
                     <a:graphicData uri="http://schemas.openxmlformats.org/drawingml/2006/picture">
                       <pic:pic xmlns:pic="http://schemas.openxmlformats.org/drawingml/2006/picture">
                         <pic:nvPicPr>
-                          <pic:cNvPr id="0" name="Picture 31"/>
+                          <pic:cNvPr id="0" name="Picture 15"/>
                           <pic:cNvPicPr>
                             <a:picLocks noChangeAspect="1" noChangeArrowheads="1"/>
                           </pic:cNvPicPr>
@@ -2417,6 +2391,16 @@
               </w:drawing>
             </w:r>
           </w:p>
+        </w:tc>
+        <w:tc>
+          <w:tcPr>
+            <w:tcW w:w="4675" w:type="dxa"/>
+          </w:tcPr>
+          <w:p>
+            <w:pPr>
+              <w:jc w:val="center"/>
+            </w:pPr>
+          </w:p>
           <w:p/>
         </w:tc>
       </w:tr>
@@ -2433,7 +2417,7 @@
 </file>
 
 <file path=word/styles.xml><?xml version="1.0" encoding="utf-8"?>
-<w:styles xmlns:mc="http://schemas.openxmlformats.org/markup-compatibility/2006" xmlns:r="http://schemas.openxmlformats.org/officeDocument/2006/relationships" xmlns:w="http://schemas.openxmlformats.org/wordprocessingml/2006/main" xmlns:w14="http://schemas.microsoft.com/office/word/2010/wordml" xmlns:w15="http://schemas.microsoft.com/office/word/2012/wordml" xmlns:w16cid="http://schemas.microsoft.com/office/word/2016/wordml/cid" xmlns:w16se="http://schemas.microsoft.com/office/word/2015/wordml/symex" mc:Ignorable="w14 w15 w16se w16cid">
+<w:styles xmlns:mc="http://schemas.openxmlformats.org/markup-compatibility/2006" xmlns:r="http://schemas.openxmlformats.org/officeDocument/2006/relationships" xmlns:w="http://schemas.openxmlformats.org/wordprocessingml/2006/main" xmlns:w14="http://schemas.microsoft.com/office/word/2010/wordml" xmlns:w15="http://schemas.microsoft.com/office/word/2012/wordml" xmlns:w16cex="http://schemas.microsoft.com/office/word/2018/wordml/cex" xmlns:w16cid="http://schemas.microsoft.com/office/word/2016/wordml/cid" xmlns:w16="http://schemas.microsoft.com/office/word/2018/wordml" xmlns:w16se="http://schemas.microsoft.com/office/word/2015/wordml/symex" mc:Ignorable="w14 w15 w16se w16cid w16 w16cex">
   <w:docDefaults>
     <w:rPrDefault>
       <w:rPr>
@@ -2555,6 +2539,7 @@
     <w:lsdException w:name="HTML Sample" w:semiHidden="1" w:unhideWhenUsed="1"/>
     <w:lsdException w:name="HTML Typewriter" w:semiHidden="1" w:unhideWhenUsed="1"/>
     <w:lsdException w:name="HTML Variable" w:semiHidden="1" w:unhideWhenUsed="1"/>
+    <w:lsdException w:name="Normal Table" w:semiHidden="1" w:unhideWhenUsed="1"/>
     <w:lsdException w:name="annotation subject" w:semiHidden="1" w:unhideWhenUsed="1"/>
     <w:lsdException w:name="No List" w:semiHidden="1" w:unhideWhenUsed="1"/>
     <w:lsdException w:name="Outline List 1" w:semiHidden="1" w:unhideWhenUsed="1"/>
@@ -2601,8 +2586,10 @@
     <w:lsdException w:name="Table Subtle 2" w:semiHidden="1" w:unhideWhenUsed="1"/>
     <w:lsdException w:name="Table Web 1" w:semiHidden="1" w:unhideWhenUsed="1"/>
     <w:lsdException w:name="Table Web 2" w:semiHidden="1" w:unhideWhenUsed="1"/>
+    <w:lsdException w:name="Table Web 3" w:semiHidden="1" w:unhideWhenUsed="1"/>
     <w:lsdException w:name="Balloon Text" w:semiHidden="1" w:unhideWhenUsed="1"/>
     <w:lsdException w:name="Table Grid" w:uiPriority="39"/>
+    <w:lsdException w:name="Table Theme" w:semiHidden="1" w:unhideWhenUsed="1"/>
     <w:lsdException w:name="Placeholder Text" w:semiHidden="1"/>
     <w:lsdException w:name="No Spacing" w:uiPriority="1" w:qFormat="1"/>
     <w:lsdException w:name="Light Shading" w:uiPriority="60"/>

</xml_diff>